<commit_message>
Added .travis.yml, modified design doc
</commit_message>
<xml_diff>
--- a/Projekt TAS 2016 Design Doc.docx
+++ b/Projekt TAS 2016 Design Doc.docx
@@ -1,170 +1,184 @@
 
-<file path=word/document2.xml><?xml version="1.0" encoding="utf-8"?>
-<w:document xmlns:wpc="http://schemas.microsoft.com/office/word/2010/wordprocessingCanvas" xmlns:mc="http://schemas.openxmlformats.org/markup-compatibility/2006" xmlns:o="urn:schemas-microsoft-com:office:office" xmlns:r="http://schemas.openxmlformats.org/officeDocument/2006/relationships" xmlns:m="http://schemas.openxmlformats.org/officeDocument/2006/math" xmlns:v="urn:schemas-microsoft-com:vml" xmlns:wp14="http://schemas.microsoft.com/office/word/2010/wordprocessingDrawing" xmlns:wp="http://schemas.openxmlformats.org/drawingml/2006/wordprocessingDrawing" xmlns:w10="urn:schemas-microsoft-com:office:word" xmlns:w="http://schemas.openxmlformats.org/wordprocessingml/2006/main" xmlns:w14="http://schemas.microsoft.com/office/word/2010/wordml" xmlns:w15="http://schemas.microsoft.com/office/word/2012/wordml" xmlns:wpg="http://schemas.microsoft.com/office/word/2010/wordprocessingGroup" xmlns:wpi="http://schemas.microsoft.com/office/word/2010/wordprocessingInk" xmlns:wne="http://schemas.microsoft.com/office/word/2006/wordml" xmlns:wps="http://schemas.microsoft.com/office/word/2010/wordprocessingShape" mc:Ignorable="w14 w15 wp14">
+<file path=word/document.xml><?xml version="1.0" encoding="utf-8"?>
+<w:document xmlns:wpc="http://schemas.microsoft.com/office/word/2010/wordprocessingCanvas" xmlns:cx="http://schemas.microsoft.com/office/drawing/2014/chartex" xmlns:cx1="http://schemas.microsoft.com/office/drawing/2015/9/8/chartex" xmlns:cx2="http://schemas.microsoft.com/office/drawing/2015/10/21/chartex" xmlns:mc="http://schemas.openxmlformats.org/markup-compatibility/2006" xmlns:o="urn:schemas-microsoft-com:office:office" xmlns:r="http://schemas.openxmlformats.org/officeDocument/2006/relationships" xmlns:m="http://schemas.openxmlformats.org/officeDocument/2006/math" xmlns:v="urn:schemas-microsoft-com:vml" xmlns:wp14="http://schemas.microsoft.com/office/word/2010/wordprocessingDrawing" xmlns:wp="http://schemas.openxmlformats.org/drawingml/2006/wordprocessingDrawing" xmlns:w10="urn:schemas-microsoft-com:office:word" xmlns:w="http://schemas.openxmlformats.org/wordprocessingml/2006/main" xmlns:w14="http://schemas.microsoft.com/office/word/2010/wordml" xmlns:w15="http://schemas.microsoft.com/office/word/2012/wordml" xmlns:w16se="http://schemas.microsoft.com/office/word/2015/wordml/symex" xmlns:wpg="http://schemas.microsoft.com/office/word/2010/wordprocessingGroup" xmlns:wpi="http://schemas.microsoft.com/office/word/2010/wordprocessingInk" xmlns:wne="http://schemas.microsoft.com/office/word/2006/wordml" xmlns:wps="http://schemas.microsoft.com/office/word/2010/wordprocessingShape" mc:Ignorable="w14 w15 w16se wp14">
   <w:body>
-    <w:p w14:noSpellErr="1">
+    <w:p>
       <w:pPr>
-        <w:pStyle w:val="Normal"/>
-        <w:bidi w:val="0"/>
-        <w:spacing w:before="0" w:beforeAutospacing="off" w:after="160" w:afterAutospacing="off" w:line="259" w:lineRule="auto"/>
-        <w:ind w:left="0" w:right="0"/>
         <w:jc w:val="center"/>
       </w:pPr>
       <w:r>
         <w:rPr>
-          <w:rFonts w:ascii="Calibri" w:hAnsi="Calibri" w:eastAsia="Calibri" w:cs="Calibri"/>
-          <w:sz w:val="22"/>
-          <w:szCs w:val="22"/>
+          <w:rFonts w:ascii="Calibri" w:eastAsia="Calibri" w:hAnsi="Calibri" w:cs="Calibri"/>
         </w:rPr>
         <w:t>PROJEKT TAS 2016</w:t>
       </w:r>
     </w:p>
     <w:p>
       <w:pPr>
-        <w:bidi w:val="0"/>
         <w:jc w:val="center"/>
       </w:pPr>
-      <w:proofErr w:type="spellStart"/>
-      <w:r>
-        <w:rPr>
-          <w:rFonts w:ascii="Calibri" w:hAnsi="Calibri" w:eastAsia="Calibri" w:cs="Calibri"/>
-          <w:b w:val="1"/>
-          <w:bCs w:val="1"/>
-          <w:sz w:val="22"/>
-          <w:szCs w:val="22"/>
-        </w:rPr>
-        <w:t>Ksiegarnia</w:t>
-      </w:r>
-      <w:proofErr w:type="spellEnd"/>
-      <w:r>
-        <w:rPr>
-          <w:rFonts w:ascii="Calibri" w:hAnsi="Calibri" w:eastAsia="Calibri" w:cs="Calibri"/>
-          <w:b w:val="1"/>
-          <w:bCs w:val="1"/>
-          <w:sz w:val="22"/>
-          <w:szCs w:val="22"/>
+      <w:r>
+        <w:rPr>
+          <w:rFonts w:ascii="Calibri" w:eastAsia="Calibri" w:hAnsi="Calibri" w:cs="Calibri"/>
+          <w:b/>
+          <w:bCs/>
+        </w:rPr>
+        <w:t>Księgarnia</w:t>
+      </w:r>
+      <w:r>
+        <w:rPr>
+          <w:rFonts w:ascii="Calibri" w:eastAsia="Calibri" w:hAnsi="Calibri" w:cs="Calibri"/>
+          <w:b/>
+          <w:bCs/>
         </w:rPr>
         <w:t xml:space="preserve"> internetowa</w:t>
       </w:r>
     </w:p>
     <w:p>
       <w:pPr>
-        <w:pStyle w:val="Normal"/>
-        <w:bidi w:val="0"/>
         <w:jc w:val="center"/>
       </w:pPr>
     </w:p>
-    <w:p w14:noSpellErr="1">
-      <w:pPr>
-        <w:pStyle w:val="Normal"/>
-        <w:bidi w:val="0"/>
-        <w:jc w:val="left"/>
-      </w:pPr>
-      <w:r>
-        <w:rPr>
-          <w:rFonts w:ascii="Calibri" w:hAnsi="Calibri" w:eastAsia="Calibri" w:cs="Calibri"/>
-          <w:b w:val="0"/>
-          <w:bCs w:val="0"/>
-          <w:sz w:val="22"/>
-          <w:szCs w:val="22"/>
+    <w:p>
+      <w:r>
+        <w:rPr>
+          <w:rFonts w:ascii="Calibri" w:eastAsia="Calibri" w:hAnsi="Calibri" w:cs="Calibri"/>
         </w:rPr>
         <w:t>Zespół:</w:t>
       </w:r>
     </w:p>
     <w:p>
-      <w:pPr>
-        <w:pStyle w:val="Normal"/>
-        <w:bidi w:val="0"/>
-        <w:jc w:val="left"/>
-      </w:pPr>
-      <w:r>
-        <w:rPr>
-          <w:rFonts w:ascii="Calibri" w:hAnsi="Calibri" w:eastAsia="Calibri" w:cs="Calibri"/>
-          <w:b w:val="0"/>
-          <w:bCs w:val="0"/>
-          <w:sz w:val="22"/>
-          <w:szCs w:val="22"/>
-        </w:rPr>
-        <w:t xml:space="preserve">Artur </w:t>
-      </w:r>
-      <w:proofErr w:type="spellStart"/>
-      <w:r>
-        <w:rPr>
-          <w:rFonts w:ascii="Calibri" w:hAnsi="Calibri" w:eastAsia="Calibri" w:cs="Calibri"/>
-          <w:b w:val="0"/>
-          <w:bCs w:val="0"/>
-          <w:sz w:val="22"/>
-          <w:szCs w:val="22"/>
-        </w:rPr>
-        <w:t>Pereć</w:t>
-      </w:r>
-      <w:proofErr w:type="spellEnd"/>
+      <w:r>
+        <w:rPr>
+          <w:rFonts w:ascii="Calibri" w:eastAsia="Calibri" w:hAnsi="Calibri" w:cs="Calibri"/>
+        </w:rPr>
+        <w:t>Artur Pereć</w:t>
+      </w:r>
+      <w:r>
+        <w:rPr>
+          <w:rFonts w:ascii="Calibri" w:eastAsia="Calibri" w:hAnsi="Calibri" w:cs="Calibri"/>
+        </w:rPr>
+        <w:t xml:space="preserve"> (artur1947)</w:t>
+      </w:r>
+      <w:r>
+        <w:rPr>
+          <w:rFonts w:ascii="Calibri" w:eastAsia="Calibri" w:hAnsi="Calibri" w:cs="Calibri"/>
+        </w:rPr>
+        <w:t xml:space="preserve"> – 22.11.2016r.</w:t>
+      </w:r>
     </w:p>
     <w:p>
-      <w:pPr>
-        <w:pStyle w:val="Normal"/>
-        <w:bidi w:val="0"/>
-        <w:jc w:val="left"/>
-      </w:pPr>
-      <w:r>
-        <w:rPr>
-          <w:rFonts w:ascii="Calibri" w:hAnsi="Calibri" w:eastAsia="Calibri" w:cs="Calibri"/>
-          <w:b w:val="0"/>
-          <w:bCs w:val="0"/>
-          <w:sz w:val="22"/>
-          <w:szCs w:val="22"/>
-        </w:rPr>
-        <w:t xml:space="preserve">Mateusz </w:t>
+      <w:r>
+        <w:rPr>
+          <w:rFonts w:ascii="Calibri" w:eastAsia="Calibri" w:hAnsi="Calibri" w:cs="Calibri"/>
+        </w:rPr>
+        <w:t>Mateusz Malisz</w:t>
+      </w:r>
+      <w:r>
+        <w:rPr>
+          <w:rFonts w:ascii="Calibri" w:eastAsia="Calibri" w:hAnsi="Calibri" w:cs="Calibri"/>
+        </w:rPr>
+        <w:t xml:space="preserve"> (</w:t>
       </w:r>
       <w:proofErr w:type="spellStart"/>
       <w:r>
         <w:rPr>
-          <w:rFonts w:ascii="Calibri" w:hAnsi="Calibri" w:eastAsia="Calibri" w:cs="Calibri"/>
-          <w:b w:val="0"/>
-          <w:bCs w:val="0"/>
-          <w:sz w:val="22"/>
-          <w:szCs w:val="22"/>
-        </w:rPr>
-        <w:t>Malisz</w:t>
+          <w:rFonts w:ascii="Calibri" w:eastAsia="Calibri" w:hAnsi="Calibri" w:cs="Calibri"/>
+        </w:rPr>
+        <w:t>MatthewRoc</w:t>
+      </w:r>
+      <w:bookmarkStart w:id="0" w:name="_GoBack"/>
+      <w:bookmarkEnd w:id="0"/>
+      <w:r>
+        <w:rPr>
+          <w:rFonts w:ascii="Calibri" w:eastAsia="Calibri" w:hAnsi="Calibri" w:cs="Calibri"/>
+        </w:rPr>
+        <w:t>k</w:t>
       </w:r>
       <w:proofErr w:type="spellEnd"/>
+      <w:r>
+        <w:rPr>
+          <w:rFonts w:ascii="Calibri" w:eastAsia="Calibri" w:hAnsi="Calibri" w:cs="Calibri"/>
+        </w:rPr>
+        <w:t>)</w:t>
+      </w:r>
+      <w:r>
+        <w:rPr>
+          <w:rFonts w:ascii="Calibri" w:eastAsia="Calibri" w:hAnsi="Calibri" w:cs="Calibri"/>
+        </w:rPr>
+        <w:t xml:space="preserve"> – 10.01.2017r.</w:t>
+      </w:r>
     </w:p>
-    <w:p w14:noSpellErr="1">
-      <w:pPr>
-        <w:pStyle w:val="Normal"/>
-        <w:bidi w:val="0"/>
-        <w:jc w:val="left"/>
-      </w:pPr>
-      <w:r>
-        <w:rPr>
-          <w:rFonts w:ascii="Calibri" w:hAnsi="Calibri" w:eastAsia="Calibri" w:cs="Calibri"/>
-          <w:b w:val="0"/>
-          <w:bCs w:val="0"/>
-          <w:sz w:val="22"/>
-          <w:szCs w:val="22"/>
+    <w:p>
+      <w:r>
+        <w:rPr>
+          <w:rFonts w:ascii="Calibri" w:eastAsia="Calibri" w:hAnsi="Calibri" w:cs="Calibri"/>
         </w:rPr>
         <w:t>Piotr Radwan</w:t>
       </w:r>
+      <w:r>
+        <w:rPr>
+          <w:rFonts w:ascii="Calibri" w:eastAsia="Calibri" w:hAnsi="Calibri" w:cs="Calibri"/>
+        </w:rPr>
+        <w:t xml:space="preserve"> (</w:t>
+      </w:r>
+      <w:proofErr w:type="spellStart"/>
+      <w:r>
+        <w:rPr>
+          <w:rFonts w:ascii="Calibri" w:eastAsia="Calibri" w:hAnsi="Calibri" w:cs="Calibri"/>
+        </w:rPr>
+        <w:t>Antystenes</w:t>
+      </w:r>
+      <w:proofErr w:type="spellEnd"/>
+      <w:r>
+        <w:rPr>
+          <w:rFonts w:ascii="Calibri" w:eastAsia="Calibri" w:hAnsi="Calibri" w:cs="Calibri"/>
+        </w:rPr>
+        <w:t>)</w:t>
+      </w:r>
+      <w:r>
+        <w:rPr>
+          <w:rFonts w:ascii="Calibri" w:eastAsia="Calibri" w:hAnsi="Calibri" w:cs="Calibri"/>
+        </w:rPr>
+        <w:t xml:space="preserve"> – 06.12.2016r.</w:t>
+      </w:r>
     </w:p>
-    <w:p w14:noSpellErr="1">
-      <w:pPr>
-        <w:pStyle w:val="Normal"/>
-        <w:bidi w:val="0"/>
-        <w:jc w:val="left"/>
-      </w:pPr>
-      <w:r>
-        <w:rPr>
-          <w:rFonts w:ascii="Calibri" w:hAnsi="Calibri" w:eastAsia="Calibri" w:cs="Calibri"/>
-          <w:b w:val="0"/>
-          <w:bCs w:val="0"/>
-          <w:sz w:val="22"/>
-          <w:szCs w:val="22"/>
+    <w:p>
+      <w:r>
+        <w:rPr>
+          <w:rFonts w:ascii="Calibri" w:eastAsia="Calibri" w:hAnsi="Calibri" w:cs="Calibri"/>
         </w:rPr>
         <w:t>Patrycja Stefańska</w:t>
+      </w:r>
+      <w:r>
+        <w:rPr>
+          <w:rFonts w:ascii="Calibri" w:eastAsia="Calibri" w:hAnsi="Calibri" w:cs="Calibri"/>
+        </w:rPr>
+        <w:t xml:space="preserve"> (</w:t>
+      </w:r>
+      <w:proofErr w:type="spellStart"/>
+      <w:r>
+        <w:rPr>
+          <w:rFonts w:ascii="Calibri" w:eastAsia="Calibri" w:hAnsi="Calibri" w:cs="Calibri"/>
+        </w:rPr>
+        <w:t>malaczarna</w:t>
+      </w:r>
+      <w:proofErr w:type="spellEnd"/>
+      <w:r>
+        <w:rPr>
+          <w:rFonts w:ascii="Calibri" w:eastAsia="Calibri" w:hAnsi="Calibri" w:cs="Calibri"/>
+        </w:rPr>
+        <w:t>)</w:t>
+      </w:r>
+      <w:r>
+        <w:rPr>
+          <w:rFonts w:ascii="Calibri" w:eastAsia="Calibri" w:hAnsi="Calibri" w:cs="Calibri"/>
+        </w:rPr>
+        <w:t xml:space="preserve"> – 13.12.2016r.</w:t>
       </w:r>
     </w:p>
     <w:sectPr>
-      <w:pgSz w:w="11906" w:h="16838" w:orient="portrait"/>
+      <w:pgSz w:w="11906" w:h="16838"/>
       <w:pgMar w:top="1440" w:right="1440" w:bottom="1440" w:left="1440" w:header="708" w:footer="708" w:gutter="0"/>
       <w:cols w:space="708"/>
       <w:docGrid w:linePitch="360"/>
@@ -174,11 +188,11 @@
 </file>
 
 <file path=word/styles.xml><?xml version="1.0" encoding="utf-8"?>
-<w:styles xmlns:wp14="http://schemas.microsoft.com/office/word/2010/wordprocessingDrawing" xmlns:mc="http://schemas.openxmlformats.org/markup-compatibility/2006" xmlns:r="http://schemas.openxmlformats.org/officeDocument/2006/relationships" xmlns:w="http://schemas.openxmlformats.org/wordprocessingml/2006/main" xmlns:w14="http://schemas.microsoft.com/office/word/2010/wordml" xmlns:w15="http://schemas.microsoft.com/office/word/2012/wordml" mc:Ignorable="w14 w15 wp14">
+<w:styles xmlns:mc="http://schemas.openxmlformats.org/markup-compatibility/2006" xmlns:r="http://schemas.openxmlformats.org/officeDocument/2006/relationships" xmlns:w="http://schemas.openxmlformats.org/wordprocessingml/2006/main" xmlns:w14="http://schemas.microsoft.com/office/word/2010/wordml" xmlns:w15="http://schemas.microsoft.com/office/word/2012/wordml" xmlns:w16se="http://schemas.microsoft.com/office/word/2015/wordml/symex" mc:Ignorable="w14 w15 w16se">
   <w:docDefaults>
     <w:rPrDefault>
       <w:rPr>
-        <w:rFonts w:asciiTheme="minorHAnsi" w:hAnsiTheme="minorHAnsi" w:eastAsiaTheme="minorHAnsi" w:cstheme="minorBidi"/>
+        <w:rFonts w:asciiTheme="minorHAnsi" w:eastAsiaTheme="minorHAnsi" w:hAnsiTheme="minorHAnsi" w:cstheme="minorBidi"/>
         <w:sz w:val="22"/>
         <w:szCs w:val="22"/>
         <w:lang w:val="pl-PL" w:eastAsia="en-US" w:bidi="ar-SA"/>
@@ -190,17 +204,17 @@
       </w:pPr>
     </w:pPrDefault>
   </w:docDefaults>
-  <w:latentStyles w:defLockedState="0" w:defUIPriority="99" w:defSemiHidden="0" w:defUnhideWhenUsed="0" w:defQFormat="0" w:count="371">
+  <w:latentStyles w:defLockedState="0" w:defUIPriority="99" w:defSemiHidden="0" w:defUnhideWhenUsed="0" w:defQFormat="0" w:count="373">
     <w:lsdException w:name="Normal" w:uiPriority="0" w:qFormat="1"/>
     <w:lsdException w:name="heading 1" w:uiPriority="9" w:qFormat="1"/>
-    <w:lsdException w:name="heading 2" w:uiPriority="9" w:semiHidden="1" w:unhideWhenUsed="1" w:qFormat="1"/>
-    <w:lsdException w:name="heading 3" w:uiPriority="9" w:semiHidden="1" w:unhideWhenUsed="1" w:qFormat="1"/>
-    <w:lsdException w:name="heading 4" w:uiPriority="9" w:semiHidden="1" w:unhideWhenUsed="1" w:qFormat="1"/>
-    <w:lsdException w:name="heading 5" w:uiPriority="9" w:semiHidden="1" w:unhideWhenUsed="1" w:qFormat="1"/>
-    <w:lsdException w:name="heading 6" w:uiPriority="9" w:semiHidden="1" w:unhideWhenUsed="1" w:qFormat="1"/>
-    <w:lsdException w:name="heading 7" w:uiPriority="9" w:semiHidden="1" w:unhideWhenUsed="1" w:qFormat="1"/>
-    <w:lsdException w:name="heading 8" w:uiPriority="9" w:semiHidden="1" w:unhideWhenUsed="1" w:qFormat="1"/>
-    <w:lsdException w:name="heading 9" w:uiPriority="9" w:semiHidden="1" w:unhideWhenUsed="1" w:qFormat="1"/>
+    <w:lsdException w:name="heading 2" w:semiHidden="1" w:uiPriority="9" w:unhideWhenUsed="1" w:qFormat="1"/>
+    <w:lsdException w:name="heading 3" w:semiHidden="1" w:uiPriority="9" w:unhideWhenUsed="1" w:qFormat="1"/>
+    <w:lsdException w:name="heading 4" w:semiHidden="1" w:uiPriority="9" w:unhideWhenUsed="1" w:qFormat="1"/>
+    <w:lsdException w:name="heading 5" w:semiHidden="1" w:uiPriority="9" w:unhideWhenUsed="1" w:qFormat="1"/>
+    <w:lsdException w:name="heading 6" w:semiHidden="1" w:uiPriority="9" w:unhideWhenUsed="1" w:qFormat="1"/>
+    <w:lsdException w:name="heading 7" w:semiHidden="1" w:uiPriority="9" w:unhideWhenUsed="1" w:qFormat="1"/>
+    <w:lsdException w:name="heading 8" w:semiHidden="1" w:uiPriority="9" w:unhideWhenUsed="1" w:qFormat="1"/>
+    <w:lsdException w:name="heading 9" w:semiHidden="1" w:uiPriority="9" w:unhideWhenUsed="1" w:qFormat="1"/>
     <w:lsdException w:name="index 1" w:semiHidden="1" w:unhideWhenUsed="1"/>
     <w:lsdException w:name="index 2" w:semiHidden="1" w:unhideWhenUsed="1"/>
     <w:lsdException w:name="index 3" w:semiHidden="1" w:unhideWhenUsed="1"/>
@@ -210,22 +224,22 @@
     <w:lsdException w:name="index 7" w:semiHidden="1" w:unhideWhenUsed="1"/>
     <w:lsdException w:name="index 8" w:semiHidden="1" w:unhideWhenUsed="1"/>
     <w:lsdException w:name="index 9" w:semiHidden="1" w:unhideWhenUsed="1"/>
-    <w:lsdException w:name="toc 1" w:uiPriority="39" w:semiHidden="1" w:unhideWhenUsed="1"/>
-    <w:lsdException w:name="toc 2" w:uiPriority="39" w:semiHidden="1" w:unhideWhenUsed="1"/>
-    <w:lsdException w:name="toc 3" w:uiPriority="39" w:semiHidden="1" w:unhideWhenUsed="1"/>
-    <w:lsdException w:name="toc 4" w:uiPriority="39" w:semiHidden="1" w:unhideWhenUsed="1"/>
-    <w:lsdException w:name="toc 5" w:uiPriority="39" w:semiHidden="1" w:unhideWhenUsed="1"/>
-    <w:lsdException w:name="toc 6" w:uiPriority="39" w:semiHidden="1" w:unhideWhenUsed="1"/>
-    <w:lsdException w:name="toc 7" w:uiPriority="39" w:semiHidden="1" w:unhideWhenUsed="1"/>
-    <w:lsdException w:name="toc 8" w:uiPriority="39" w:semiHidden="1" w:unhideWhenUsed="1"/>
-    <w:lsdException w:name="toc 9" w:uiPriority="39" w:semiHidden="1" w:unhideWhenUsed="1"/>
+    <w:lsdException w:name="toc 1" w:semiHidden="1" w:uiPriority="39" w:unhideWhenUsed="1"/>
+    <w:lsdException w:name="toc 2" w:semiHidden="1" w:uiPriority="39" w:unhideWhenUsed="1"/>
+    <w:lsdException w:name="toc 3" w:semiHidden="1" w:uiPriority="39" w:unhideWhenUsed="1"/>
+    <w:lsdException w:name="toc 4" w:semiHidden="1" w:uiPriority="39" w:unhideWhenUsed="1"/>
+    <w:lsdException w:name="toc 5" w:semiHidden="1" w:uiPriority="39" w:unhideWhenUsed="1"/>
+    <w:lsdException w:name="toc 6" w:semiHidden="1" w:uiPriority="39" w:unhideWhenUsed="1"/>
+    <w:lsdException w:name="toc 7" w:semiHidden="1" w:uiPriority="39" w:unhideWhenUsed="1"/>
+    <w:lsdException w:name="toc 8" w:semiHidden="1" w:uiPriority="39" w:unhideWhenUsed="1"/>
+    <w:lsdException w:name="toc 9" w:semiHidden="1" w:uiPriority="39" w:unhideWhenUsed="1"/>
     <w:lsdException w:name="Normal Indent" w:semiHidden="1" w:unhideWhenUsed="1"/>
     <w:lsdException w:name="footnote text" w:semiHidden="1" w:unhideWhenUsed="1"/>
     <w:lsdException w:name="annotation text" w:semiHidden="1" w:unhideWhenUsed="1"/>
     <w:lsdException w:name="header" w:semiHidden="1" w:unhideWhenUsed="1"/>
     <w:lsdException w:name="footer" w:semiHidden="1" w:unhideWhenUsed="1"/>
     <w:lsdException w:name="index heading" w:semiHidden="1" w:unhideWhenUsed="1"/>
-    <w:lsdException w:name="caption" w:uiPriority="35" w:semiHidden="1" w:unhideWhenUsed="1" w:qFormat="1"/>
+    <w:lsdException w:name="caption" w:semiHidden="1" w:uiPriority="35" w:unhideWhenUsed="1" w:qFormat="1"/>
     <w:lsdException w:name="table of figures" w:semiHidden="1" w:unhideWhenUsed="1"/>
     <w:lsdException w:name="envelope address" w:semiHidden="1" w:unhideWhenUsed="1"/>
     <w:lsdException w:name="envelope return" w:semiHidden="1" w:unhideWhenUsed="1"/>
@@ -256,7 +270,7 @@
     <w:lsdException w:name="Title" w:uiPriority="10" w:qFormat="1"/>
     <w:lsdException w:name="Closing" w:semiHidden="1" w:unhideWhenUsed="1"/>
     <w:lsdException w:name="Signature" w:semiHidden="1" w:unhideWhenUsed="1"/>
-    <w:lsdException w:name="Default Paragraph Font" w:uiPriority="1" w:semiHidden="1" w:unhideWhenUsed="1"/>
+    <w:lsdException w:name="Default Paragraph Font" w:semiHidden="1" w:uiPriority="1" w:unhideWhenUsed="1"/>
     <w:lsdException w:name="Body Text" w:semiHidden="1" w:unhideWhenUsed="1"/>
     <w:lsdException w:name="Body Text Indent" w:semiHidden="1" w:unhideWhenUsed="1"/>
     <w:lsdException w:name="List Continue" w:semiHidden="1" w:unhideWhenUsed="1"/>
@@ -296,7 +310,6 @@
     <w:lsdException w:name="HTML Sample" w:semiHidden="1" w:unhideWhenUsed="1"/>
     <w:lsdException w:name="HTML Typewriter" w:semiHidden="1" w:unhideWhenUsed="1"/>
     <w:lsdException w:name="HTML Variable" w:semiHidden="1" w:unhideWhenUsed="1"/>
-    <w:lsdException w:name="Normal Table" w:semiHidden="1" w:unhideWhenUsed="1"/>
     <w:lsdException w:name="annotation subject" w:semiHidden="1" w:unhideWhenUsed="1"/>
     <w:lsdException w:name="No List" w:semiHidden="1" w:unhideWhenUsed="1"/>
     <w:lsdException w:name="Outline List 1" w:semiHidden="1" w:unhideWhenUsed="1"/>
@@ -342,11 +355,9 @@
     <w:lsdException w:name="Table Subtle 1" w:semiHidden="1" w:unhideWhenUsed="1"/>
     <w:lsdException w:name="Table Subtle 2" w:semiHidden="1" w:unhideWhenUsed="1"/>
     <w:lsdException w:name="Table Web 1" w:semiHidden="1" w:unhideWhenUsed="1"/>
-    <w:lsdException w:name="Table Web 2" w:semiHidden="1" w:unhideWhenUsed="1"/>
     <w:lsdException w:name="Table Web 3" w:semiHidden="1" w:unhideWhenUsed="1"/>
     <w:lsdException w:name="Balloon Text" w:semiHidden="1" w:unhideWhenUsed="1"/>
     <w:lsdException w:name="Table Grid" w:uiPriority="39"/>
-    <w:lsdException w:name="Table Theme" w:semiHidden="1" w:unhideWhenUsed="1"/>
     <w:lsdException w:name="Placeholder Text" w:semiHidden="1"/>
     <w:lsdException w:name="No Spacing" w:uiPriority="1" w:qFormat="1"/>
     <w:lsdException w:name="Light Shading" w:uiPriority="60"/>
@@ -456,8 +467,8 @@
     <w:lsdException w:name="Subtle Reference" w:uiPriority="31" w:qFormat="1"/>
     <w:lsdException w:name="Intense Reference" w:uiPriority="32" w:qFormat="1"/>
     <w:lsdException w:name="Book Title" w:uiPriority="33" w:qFormat="1"/>
-    <w:lsdException w:name="Bibliography" w:uiPriority="37" w:semiHidden="1" w:unhideWhenUsed="1"/>
-    <w:lsdException w:name="TOC Heading" w:uiPriority="39" w:semiHidden="1" w:unhideWhenUsed="1" w:qFormat="1"/>
+    <w:lsdException w:name="Bibliography" w:semiHidden="1" w:uiPriority="37" w:unhideWhenUsed="1"/>
+    <w:lsdException w:name="TOC Heading" w:semiHidden="1" w:uiPriority="39" w:unhideWhenUsed="1" w:qFormat="1"/>
     <w:lsdException w:name="Plain Table 1" w:uiPriority="41"/>
     <w:lsdException w:name="Plain Table 2" w:uiPriority="42"/>
     <w:lsdException w:name="Plain Table 3" w:uiPriority="43"/>
@@ -562,18 +573,20 @@
     <w:lsdException w:name="List Table 5 Dark Accent 6" w:uiPriority="50"/>
     <w:lsdException w:name="List Table 6 Colorful Accent 6" w:uiPriority="51"/>
     <w:lsdException w:name="List Table 7 Colorful Accent 6" w:uiPriority="52"/>
+    <w:lsdException w:name="Mention" w:semiHidden="1" w:unhideWhenUsed="1"/>
+    <w:lsdException w:name="Smart Hyperlink" w:semiHidden="1" w:unhideWhenUsed="1"/>
   </w:latentStyles>
-  <w:style w:type="paragraph" w:styleId="Normal" w:default="1">
+  <w:style w:type="paragraph" w:default="1" w:styleId="Normalny">
     <w:name w:val="Normal"/>
     <w:qFormat/>
   </w:style>
-  <w:style w:type="character" w:styleId="DefaultParagraphFont" w:default="1">
+  <w:style w:type="character" w:default="1" w:styleId="Domylnaczcionkaakapitu">
     <w:name w:val="Default Paragraph Font"/>
     <w:uiPriority w:val="1"/>
     <w:semiHidden/>
     <w:unhideWhenUsed/>
   </w:style>
-  <w:style w:type="table" w:styleId="TableNormal" w:default="1">
+  <w:style w:type="table" w:default="1" w:styleId="Standardowy">
     <w:name w:val="Normal Table"/>
     <w:uiPriority w:val="99"/>
     <w:semiHidden/>
@@ -588,7 +601,7 @@
       </w:tblCellMar>
     </w:tblPr>
   </w:style>
-  <w:style w:type="numbering" w:styleId="NoList" w:default="1">
+  <w:style w:type="numbering" w:default="1" w:styleId="Bezlisty">
     <w:name w:val="No List"/>
     <w:uiPriority w:val="99"/>
     <w:semiHidden/>

</xml_diff>